<commit_message>
changed estimated time of personality questionnaires
</commit_message>
<xml_diff>
--- a/00_ProjectAdministration/Pilot/03_Einwilligungserklaerung.docx
+++ b/00_ProjectAdministration/Pilot/03_Einwilligungserklaerung.docx
@@ -56,11 +56,19 @@
                                 <w:rFonts w:ascii="Open Sans" w:hAnsi="Open Sans" w:cs="Open Sans"/>
                               </w:rPr>
                             </w:pPr>
+                            <w:proofErr w:type="spellStart"/>
                             <w:r>
                               <w:rPr>
                                 <w:rFonts w:ascii="Open Sans" w:hAnsi="Open Sans" w:cs="Open Sans"/>
                               </w:rPr>
-                              <w:t>M.Sc.</w:t>
+                              <w:t>M.Sc</w:t>
+                            </w:r>
+                            <w:proofErr w:type="spellEnd"/>
+                            <w:r>
+                              <w:rPr>
+                                <w:rFonts w:ascii="Open Sans" w:hAnsi="Open Sans" w:cs="Open Sans"/>
+                              </w:rPr>
+                              <w:t>.</w:t>
                             </w:r>
                           </w:p>
                           <w:p>
@@ -142,11 +150,19 @@
                                 <w:rFonts w:ascii="Open Sans" w:hAnsi="Open Sans" w:cs="Open Sans"/>
                               </w:rPr>
                             </w:pPr>
+                            <w:proofErr w:type="spellStart"/>
                             <w:r>
                               <w:rPr>
                                 <w:rFonts w:ascii="Open Sans" w:hAnsi="Open Sans" w:cs="Open Sans"/>
                               </w:rPr>
-                              <w:t>M.Sc.</w:t>
+                              <w:t>M.Sc</w:t>
+                            </w:r>
+                            <w:proofErr w:type="spellEnd"/>
+                            <w:r>
+                              <w:rPr>
+                                <w:rFonts w:ascii="Open Sans" w:hAnsi="Open Sans" w:cs="Open Sans"/>
+                              </w:rPr>
+                              <w:t>.</w:t>
                             </w:r>
                             <w:r>
                               <w:rPr>
@@ -871,7 +887,35 @@
         <w:rPr>
           <w:rFonts w:ascii="Arial" w:hAnsi="Arial" w:cs="Arial"/>
         </w:rPr>
-        <w:t>Im ersten Teil der Studie ist das Ziel herauszufinden, ob unterschiedliche Ausprägungen in der Eigenschaft Need for Cognition mit unterschiedlichen subjektiven Werten v</w:t>
+        <w:t xml:space="preserve">Im ersten Teil der Studie ist das Ziel herauszufinden, ob unterschiedliche Ausprägungen in der Eigenschaft Need </w:t>
+      </w:r>
+      <w:proofErr w:type="spellStart"/>
+      <w:r>
+        <w:rPr>
+          <w:rFonts w:ascii="Arial" w:hAnsi="Arial" w:cs="Arial"/>
+        </w:rPr>
+        <w:t>for</w:t>
+      </w:r>
+      <w:proofErr w:type="spellEnd"/>
+      <w:r>
+        <w:rPr>
+          <w:rFonts w:ascii="Arial" w:hAnsi="Arial" w:cs="Arial"/>
+        </w:rPr>
+        <w:t xml:space="preserve"> </w:t>
+      </w:r>
+      <w:proofErr w:type="spellStart"/>
+      <w:r>
+        <w:rPr>
+          <w:rFonts w:ascii="Arial" w:hAnsi="Arial" w:cs="Arial"/>
+        </w:rPr>
+        <w:t>Cognition</w:t>
+      </w:r>
+      <w:proofErr w:type="spellEnd"/>
+      <w:r>
+        <w:rPr>
+          <w:rFonts w:ascii="Arial" w:hAnsi="Arial" w:cs="Arial"/>
+        </w:rPr>
+        <w:t xml:space="preserve"> mit unterschiedlichen subjektiven Werten v</w:t>
       </w:r>
       <w:r>
         <w:rPr>
@@ -1093,7 +1137,23 @@
           <w:rFonts w:ascii="Arial" w:hAnsi="Arial" w:cs="Arial"/>
           <w:highlight w:val="yellow"/>
         </w:rPr>
-        <w:t>. Parallel möchten wir Elektromyographie-Daten (EMG)</w:t>
+        <w:t xml:space="preserve">. Parallel möchten wir </w:t>
+      </w:r>
+      <w:proofErr w:type="spellStart"/>
+      <w:r>
+        <w:rPr>
+          <w:rFonts w:ascii="Arial" w:hAnsi="Arial" w:cs="Arial"/>
+          <w:highlight w:val="yellow"/>
+        </w:rPr>
+        <w:t>Elektromyographie</w:t>
+      </w:r>
+      <w:proofErr w:type="spellEnd"/>
+      <w:r>
+        <w:rPr>
+          <w:rFonts w:ascii="Arial" w:hAnsi="Arial" w:cs="Arial"/>
+          <w:highlight w:val="yellow"/>
+        </w:rPr>
+        <w:t>-Daten (EMG)</w:t>
       </w:r>
       <w:r>
         <w:rPr>
@@ -1106,13 +1166,29 @@
           <w:rFonts w:ascii="Arial" w:hAnsi="Arial" w:cs="Arial"/>
           <w:highlight w:val="yellow"/>
         </w:rPr>
-        <w:t>erheben. Im Detail werden Sie zunächst die Strategien üben und es werden anschließend die EMG-Messaufnehmer angebracht (Dauer ca. 20 Minuten). Anschließend führen Sie das Computerexperime</w:t>
-      </w:r>
+        <w:t>erheben. Im Detail werden Sie zunächst die Strategien üben und es werden anschließend die EMG-</w:t>
+      </w:r>
+      <w:proofErr w:type="spellStart"/>
       <w:r>
         <w:rPr>
           <w:rFonts w:ascii="Arial" w:hAnsi="Arial" w:cs="Arial"/>
           <w:highlight w:val="yellow"/>
         </w:rPr>
+        <w:t>Messaufnehmer</w:t>
+      </w:r>
+      <w:proofErr w:type="spellEnd"/>
+      <w:r>
+        <w:rPr>
+          <w:rFonts w:ascii="Arial" w:hAnsi="Arial" w:cs="Arial"/>
+          <w:highlight w:val="yellow"/>
+        </w:rPr>
+        <w:t xml:space="preserve"> angebracht (Dauer ca. 20 Minuten). Anschließend führen Sie das Computerexperime</w:t>
+      </w:r>
+      <w:r>
+        <w:rPr>
+          <w:rFonts w:ascii="Arial" w:hAnsi="Arial" w:cs="Arial"/>
+          <w:highlight w:val="yellow"/>
+        </w:rPr>
         <w:t>nt durch (Dauer ca. 30 Minuten).</w:t>
       </w:r>
       <w:r>
@@ -1134,7 +1210,41 @@
           <w:rFonts w:ascii="Arial" w:hAnsi="Arial" w:cs="Arial"/>
           <w:highlight w:val="yellow"/>
         </w:rPr>
-        <w:t xml:space="preserve">mit einer Reihe an Fragebögen, die wir Sie bitten würden, auszufüllen. Das Ausfüllen der Fragebögen wird ca. XX Minuten in Anspruch nehmen. </w:t>
+        <w:t xml:space="preserve">mit einer Reihe an Fragebögen, die wir Sie bitten würden, auszufüllen. Das Ausfüllen der Fragebögen wird ca. </w:t>
+      </w:r>
+      <w:del w:id="0" w:author="Josephine Zerna" w:date="2021-09-01T08:53:00Z">
+        <w:r>
+          <w:rPr>
+            <w:rFonts w:ascii="Arial" w:hAnsi="Arial" w:cs="Arial"/>
+            <w:highlight w:val="yellow"/>
+          </w:rPr>
+          <w:delText xml:space="preserve">XX </w:delText>
+        </w:r>
+      </w:del>
+      <w:ins w:id="1" w:author="Josephine Zerna" w:date="2021-09-01T08:53:00Z">
+        <w:r>
+          <w:rPr>
+            <w:rFonts w:ascii="Arial" w:hAnsi="Arial" w:cs="Arial"/>
+            <w:highlight w:val="yellow"/>
+          </w:rPr>
+          <w:t>30</w:t>
+        </w:r>
+        <w:bookmarkStart w:id="2" w:name="_GoBack"/>
+        <w:bookmarkEnd w:id="2"/>
+        <w:r>
+          <w:rPr>
+            <w:rFonts w:ascii="Arial" w:hAnsi="Arial" w:cs="Arial"/>
+            <w:highlight w:val="yellow"/>
+          </w:rPr>
+          <w:t xml:space="preserve"> </w:t>
+        </w:r>
+      </w:ins>
+      <w:r>
+        <w:rPr>
+          <w:rFonts w:ascii="Arial" w:hAnsi="Arial" w:cs="Arial"/>
+          <w:highlight w:val="yellow"/>
+        </w:rPr>
+        <w:t xml:space="preserve">Minuten in Anspruch nehmen. </w:t>
       </w:r>
       <w:r>
         <w:rPr>
@@ -1467,7 +1577,23 @@
           <w:rFonts w:ascii="Arial" w:hAnsi="Arial" w:cs="Arial"/>
           <w:highlight w:val="yellow"/>
         </w:rPr>
-        <w:t xml:space="preserve"> werden Messaufnehmer eingesetzt, die </w:t>
+        <w:t xml:space="preserve"> werden </w:t>
+      </w:r>
+      <w:proofErr w:type="spellStart"/>
+      <w:r>
+        <w:rPr>
+          <w:rFonts w:ascii="Arial" w:hAnsi="Arial" w:cs="Arial"/>
+          <w:highlight w:val="yellow"/>
+        </w:rPr>
+        <w:t>Messaufnehmer</w:t>
+      </w:r>
+      <w:proofErr w:type="spellEnd"/>
+      <w:r>
+        <w:rPr>
+          <w:rFonts w:ascii="Arial" w:hAnsi="Arial" w:cs="Arial"/>
+          <w:highlight w:val="yellow"/>
+        </w:rPr>
+        <w:t xml:space="preserve"> eingesetzt, die </w:t>
       </w:r>
       <w:r>
         <w:rPr>
@@ -1920,12 +2046,21 @@
         </w:rPr>
         <w:t>-</w:t>
       </w:r>
+      <w:proofErr w:type="spellStart"/>
       <w:r>
         <w:rPr>
           <w:rFonts w:ascii="Arial" w:hAnsi="Arial" w:cs="Arial"/>
           <w:highlight w:val="yellow"/>
         </w:rPr>
-        <w:t xml:space="preserve">zeitpunkten zu kontaktieren und Ihnen den Link zu den Online-Fragebögen zukommen zu lassen. </w:t>
+        <w:t>zeitpunkten</w:t>
+      </w:r>
+      <w:proofErr w:type="spellEnd"/>
+      <w:r>
+        <w:rPr>
+          <w:rFonts w:ascii="Arial" w:hAnsi="Arial" w:cs="Arial"/>
+          <w:highlight w:val="yellow"/>
+        </w:rPr>
+        <w:t xml:space="preserve"> zu kontaktieren und Ihnen den Link zu den Online-Fragebögen zukommen zu lassen. </w:t>
       </w:r>
       <w:r>
         <w:rPr>
@@ -2219,8 +2354,16 @@
         <w:rPr>
           <w:rFonts w:ascii="Arial" w:hAnsi="Arial" w:cs="Arial"/>
         </w:rPr>
-        <w:t>Jens Syckor</w:t>
-      </w:r>
+        <w:t xml:space="preserve">Jens </w:t>
+      </w:r>
+      <w:proofErr w:type="spellStart"/>
+      <w:r>
+        <w:rPr>
+          <w:rFonts w:ascii="Arial" w:hAnsi="Arial" w:cs="Arial"/>
+        </w:rPr>
+        <w:t>Syckor</w:t>
+      </w:r>
+      <w:proofErr w:type="spellEnd"/>
       <w:r>
         <w:rPr>
           <w:rFonts w:ascii="Arial" w:hAnsi="Arial" w:cs="Arial"/>
@@ -2552,11 +2695,19 @@
                 <w:rFonts w:ascii="Arial" w:hAnsi="Arial" w:cs="Arial"/>
               </w:rPr>
             </w:pPr>
+            <w:proofErr w:type="spellStart"/>
             <w:r>
               <w:rPr>
                 <w:rFonts w:ascii="Arial" w:hAnsi="Arial" w:cs="Arial"/>
               </w:rPr>
-              <w:t>E-mail: christoph_scheffel@tu-dresden.de</w:t>
+              <w:t>E-mail</w:t>
+            </w:r>
+            <w:proofErr w:type="spellEnd"/>
+            <w:r>
+              <w:rPr>
+                <w:rFonts w:ascii="Arial" w:hAnsi="Arial" w:cs="Arial"/>
+              </w:rPr>
+              <w:t>: christoph_scheffel@tu-dresden.de</w:t>
             </w:r>
           </w:p>
         </w:tc>
@@ -2710,11 +2861,19 @@
                 <w:rFonts w:ascii="Arial" w:hAnsi="Arial" w:cs="Arial"/>
               </w:rPr>
             </w:pPr>
+            <w:proofErr w:type="spellStart"/>
             <w:r>
               <w:rPr>
                 <w:rFonts w:ascii="Arial" w:hAnsi="Arial" w:cs="Arial"/>
               </w:rPr>
-              <w:t>E-mail: josephine.zerna@tu-dresden.de</w:t>
+              <w:t>E-mail</w:t>
+            </w:r>
+            <w:proofErr w:type="spellEnd"/>
+            <w:r>
+              <w:rPr>
+                <w:rFonts w:ascii="Arial" w:hAnsi="Arial" w:cs="Arial"/>
+              </w:rPr>
+              <w:t>: josephine.zerna@tu-dresden.de</w:t>
             </w:r>
           </w:p>
         </w:tc>
@@ -3021,13 +3180,26 @@
         <w:rPr>
           <w:rFonts w:ascii="Arial" w:hAnsi="Arial" w:cs="Arial"/>
         </w:rPr>
-        <w:t xml:space="preserve">Herr / Frau  </w:t>
+        <w:t xml:space="preserve">Herr / </w:t>
+      </w:r>
+      <w:proofErr w:type="gramStart"/>
+      <w:r>
+        <w:rPr>
+          <w:rFonts w:ascii="Arial" w:hAnsi="Arial" w:cs="Arial"/>
+        </w:rPr>
+        <w:t xml:space="preserve">Frau  </w:t>
       </w:r>
       <w:r>
         <w:rPr>
           <w:rFonts w:ascii="Arial" w:hAnsi="Arial" w:cs="Arial"/>
         </w:rPr>
         <w:tab/>
+      </w:r>
+      <w:proofErr w:type="gramEnd"/>
+      <w:r>
+        <w:rPr>
+          <w:rFonts w:ascii="Arial" w:hAnsi="Arial" w:cs="Arial"/>
+        </w:rPr>
         <w:t>____________________________________________________</w:t>
       </w:r>
     </w:p>
@@ -3049,7 +3221,21 @@
           <w:rFonts w:ascii="Arial" w:hAnsi="Arial" w:cs="Arial"/>
         </w:rPr>
         <w:tab/>
-        <w:t>Name des / der aufklärenden Mitarbeiters / -in</w:t>
+        <w:t xml:space="preserve">Name des / </w:t>
+      </w:r>
+      <w:proofErr w:type="gramStart"/>
+      <w:r>
+        <w:rPr>
+          <w:rFonts w:ascii="Arial" w:hAnsi="Arial" w:cs="Arial"/>
+        </w:rPr>
+        <w:t>der aufklärenden Mitarbeiters</w:t>
+      </w:r>
+      <w:proofErr w:type="gramEnd"/>
+      <w:r>
+        <w:rPr>
+          <w:rFonts w:ascii="Arial" w:hAnsi="Arial" w:cs="Arial"/>
+        </w:rPr>
+        <w:t xml:space="preserve"> / -in</w:t>
       </w:r>
     </w:p>
     <w:p>
@@ -3234,7 +3420,21 @@
         <w:rPr>
           <w:rFonts w:ascii="Arial" w:hAnsi="Arial" w:cs="Arial"/>
         </w:rPr>
-        <w:t>Ort, Datum, Unterschrift des / der aufklärenden Mitarbeiters / -in</w:t>
+        <w:t xml:space="preserve">Ort, Datum, Unterschrift des / </w:t>
+      </w:r>
+      <w:proofErr w:type="gramStart"/>
+      <w:r>
+        <w:rPr>
+          <w:rFonts w:ascii="Arial" w:hAnsi="Arial" w:cs="Arial"/>
+        </w:rPr>
+        <w:t>der aufklärenden Mitarbeiters</w:t>
+      </w:r>
+      <w:proofErr w:type="gramEnd"/>
+      <w:r>
+        <w:rPr>
+          <w:rFonts w:ascii="Arial" w:hAnsi="Arial" w:cs="Arial"/>
+        </w:rPr>
+        <w:t xml:space="preserve"> / -in</w:t>
       </w:r>
     </w:p>
     <w:p>
@@ -3282,17 +3482,8 @@
           <w:rStyle w:val="Fett"/>
           <w:rFonts w:ascii="Arial" w:hAnsi="Arial" w:cs="Arial"/>
         </w:rPr>
-        <w:t xml:space="preserve"> – Termin </w:t>
-      </w:r>
-      <w:r>
-        <w:rPr>
-          <w:rStyle w:val="Fett"/>
-          <w:rFonts w:ascii="Arial" w:hAnsi="Arial" w:cs="Arial"/>
-        </w:rPr>
-        <w:t>2</w:t>
-      </w:r>
-      <w:bookmarkStart w:id="0" w:name="_GoBack"/>
-      <w:bookmarkEnd w:id="0"/>
+        <w:t xml:space="preserve"> – Termin 2</w:t>
+      </w:r>
     </w:p>
     <w:p>
       <w:pPr>
@@ -3510,13 +3701,26 @@
         <w:rPr>
           <w:rFonts w:ascii="Arial" w:hAnsi="Arial" w:cs="Arial"/>
         </w:rPr>
-        <w:t xml:space="preserve">Herr / Frau  </w:t>
+        <w:t xml:space="preserve">Herr / </w:t>
+      </w:r>
+      <w:proofErr w:type="gramStart"/>
+      <w:r>
+        <w:rPr>
+          <w:rFonts w:ascii="Arial" w:hAnsi="Arial" w:cs="Arial"/>
+        </w:rPr>
+        <w:t xml:space="preserve">Frau  </w:t>
       </w:r>
       <w:r>
         <w:rPr>
           <w:rFonts w:ascii="Arial" w:hAnsi="Arial" w:cs="Arial"/>
         </w:rPr>
         <w:tab/>
+      </w:r>
+      <w:proofErr w:type="gramEnd"/>
+      <w:r>
+        <w:rPr>
+          <w:rFonts w:ascii="Arial" w:hAnsi="Arial" w:cs="Arial"/>
+        </w:rPr>
         <w:t>____________________________________________________</w:t>
       </w:r>
     </w:p>
@@ -3538,7 +3742,21 @@
           <w:rFonts w:ascii="Arial" w:hAnsi="Arial" w:cs="Arial"/>
         </w:rPr>
         <w:tab/>
-        <w:t>Name des / der aufklärenden Mitarbeiters / -in</w:t>
+        <w:t xml:space="preserve">Name des / </w:t>
+      </w:r>
+      <w:proofErr w:type="gramStart"/>
+      <w:r>
+        <w:rPr>
+          <w:rFonts w:ascii="Arial" w:hAnsi="Arial" w:cs="Arial"/>
+        </w:rPr>
+        <w:t>der aufklärenden Mitarbeiters</w:t>
+      </w:r>
+      <w:proofErr w:type="gramEnd"/>
+      <w:r>
+        <w:rPr>
+          <w:rFonts w:ascii="Arial" w:hAnsi="Arial" w:cs="Arial"/>
+        </w:rPr>
+        <w:t xml:space="preserve"> / -in</w:t>
       </w:r>
     </w:p>
     <w:p>
@@ -3723,7 +3941,21 @@
         <w:rPr>
           <w:rFonts w:ascii="Arial" w:hAnsi="Arial" w:cs="Arial"/>
         </w:rPr>
-        <w:t>Ort, Datum, Unterschrift des / der aufklärenden Mitarbeiters / -in</w:t>
+        <w:t xml:space="preserve">Ort, Datum, Unterschrift des / </w:t>
+      </w:r>
+      <w:proofErr w:type="gramStart"/>
+      <w:r>
+        <w:rPr>
+          <w:rFonts w:ascii="Arial" w:hAnsi="Arial" w:cs="Arial"/>
+        </w:rPr>
+        <w:t>der aufklärenden Mitarbeiters</w:t>
+      </w:r>
+      <w:proofErr w:type="gramEnd"/>
+      <w:r>
+        <w:rPr>
+          <w:rFonts w:ascii="Arial" w:hAnsi="Arial" w:cs="Arial"/>
+        </w:rPr>
+        <w:t xml:space="preserve"> / -in</w:t>
       </w:r>
     </w:p>
     <w:sectPr>
@@ -3800,7 +4032,7 @@
       <w:rPr>
         <w:noProof/>
       </w:rPr>
-      <w:t>6</w:t>
+      <w:t>4</w:t>
     </w:r>
     <w:r>
       <w:fldChar w:fldCharType="end"/>
@@ -4952,6 +5184,14 @@
     <w:abstractNumId w:val="1"/>
   </w:num>
 </w:numbering>
+</file>
+
+<file path=word/people.xml><?xml version="1.0" encoding="utf-8"?>
+<w15:people xmlns:wpc="http://schemas.microsoft.com/office/word/2010/wordprocessingCanvas" xmlns:cx="http://schemas.microsoft.com/office/drawing/2014/chartex" xmlns:mc="http://schemas.openxmlformats.org/markup-compatibility/2006" xmlns:o="urn:schemas-microsoft-com:office:office" xmlns:r="http://schemas.openxmlformats.org/officeDocument/2006/relationships" xmlns:m="http://schemas.openxmlformats.org/officeDocument/2006/math" xmlns:v="urn:schemas-microsoft-com:vml" xmlns:wp14="http://schemas.microsoft.com/office/word/2010/wordprocessingDrawing" xmlns:wp="http://schemas.openxmlformats.org/drawingml/2006/wordprocessingDrawing" xmlns:w10="urn:schemas-microsoft-com:office:word" xmlns:w="http://schemas.openxmlformats.org/wordprocessingml/2006/main" xmlns:w14="http://schemas.microsoft.com/office/word/2010/wordml" xmlns:w15="http://schemas.microsoft.com/office/word/2012/wordml" xmlns:w16se="http://schemas.microsoft.com/office/word/2015/wordml/symex" xmlns:wpg="http://schemas.microsoft.com/office/word/2010/wordprocessingGroup" xmlns:wpi="http://schemas.microsoft.com/office/word/2010/wordprocessingInk" xmlns:wne="http://schemas.microsoft.com/office/word/2006/wordml" xmlns:wps="http://schemas.microsoft.com/office/word/2010/wordprocessingShape" mc:Ignorable="w14 w15 w16se wp14">
+  <w15:person w15:author="Josephine Zerna">
+    <w15:presenceInfo w15:providerId="Windows Live" w15:userId="d375bcffe09c976d"/>
+  </w15:person>
+</w15:people>
 </file>
 
 <file path=word/styles.xml><?xml version="1.0" encoding="utf-8"?>
@@ -6202,7 +6442,7 @@
 </file>
 
 <file path=customXml/itemProps2.xml><?xml version="1.0" encoding="utf-8"?>
-<ds:datastoreItem xmlns:ds="http://schemas.openxmlformats.org/officeDocument/2006/customXml" ds:itemID="{5D434A76-2C7E-4DC8-B0F7-45793ABB9FEA}">
+<ds:datastoreItem xmlns:ds="http://schemas.openxmlformats.org/officeDocument/2006/customXml" ds:itemID="{BD5B7866-DD52-44E5-8B03-EF7CC7224DA3}">
   <ds:schemaRefs>
     <ds:schemaRef ds:uri="http://schemas.openxmlformats.org/officeDocument/2006/bibliography"/>
   </ds:schemaRefs>

</xml_diff>